<commit_message>
new project description + markdown
</commit_message>
<xml_diff>
--- a/Assignments/2_ProjectDescription_grp/PetInsight Project Proposal.docx
+++ b/Assignments/2_ProjectDescription_grp/PetInsight Project Proposal.docx
@@ -2,130 +2,6 @@
 <file path=word/document.xml><?xml version="1.0" encoding="utf-8"?>
 <w:document xmlns:wpc="http://schemas.microsoft.com/office/word/2010/wordprocessingCanvas" xmlns:cx="http://schemas.microsoft.com/office/drawing/2014/chartex" xmlns:cx1="http://schemas.microsoft.com/office/drawing/2015/9/8/chartex" xmlns:cx2="http://schemas.microsoft.com/office/drawing/2015/10/21/chartex" xmlns:cx3="http://schemas.microsoft.com/office/drawing/2016/5/9/chartex" xmlns:cx4="http://schemas.microsoft.com/office/drawing/2016/5/10/chartex" xmlns:cx5="http://schemas.microsoft.com/office/drawing/2016/5/11/chartex" xmlns:cx6="http://schemas.microsoft.com/office/drawing/2016/5/12/chartex" xmlns:cx7="http://schemas.microsoft.com/office/drawing/2016/5/13/chartex" xmlns:cx8="http://schemas.microsoft.com/office/drawing/2016/5/14/chartex" xmlns:mc="http://schemas.openxmlformats.org/markup-compatibility/2006" xmlns:aink="http://schemas.microsoft.com/office/drawing/2016/ink" xmlns:am3d="http://schemas.microsoft.com/office/drawing/2017/model3d" xmlns:o="urn:schemas-microsoft-com:office:office" xmlns:r="http://schemas.openxmlformats.org/officeDocument/2006/relationships" xmlns:m="http://schemas.openxmlformats.org/officeDocument/2006/math" xmlns:v="urn:schemas-microsoft-com:vml" xmlns:wp14="http://schemas.microsoft.com/office/word/2010/wordprocessingDrawing" xmlns:wp="http://schemas.openxmlformats.org/drawingml/2006/wordprocessingDrawing" xmlns:w10="urn:schemas-microsoft-com:office:word" xmlns:w="http://schemas.openxmlformats.org/wordprocessingml/2006/main" xmlns:w14="http://schemas.microsoft.com/office/word/2010/wordml" xmlns:w15="http://schemas.microsoft.com/office/word/2012/wordml" xmlns:w16cex="http://schemas.microsoft.com/office/word/2018/wordml/cex" xmlns:w16cid="http://schemas.microsoft.com/office/word/2016/wordml/cid" xmlns:w16="http://schemas.microsoft.com/office/word/2018/wordml" xmlns:w16se="http://schemas.microsoft.com/office/word/2015/wordml/symex" xmlns:wpg="http://schemas.microsoft.com/office/word/2010/wordprocessingGroup" xmlns:wpi="http://schemas.microsoft.com/office/word/2010/wordprocessingInk" xmlns:wne="http://schemas.microsoft.com/office/word/2006/wordml" xmlns:wps="http://schemas.microsoft.com/office/word/2010/wordprocessingShape" mc:Ignorable="w14 w15 w16se w16cid w16 w16cex wp14">
   <w:body>
-    <w:p>
-      <w:pPr>
-        <w:rPr>
-          <w:b/>
-          <w:bCs/>
-          <w:color w:val="538135" w:themeColor="accent6" w:themeShade="BF"/>
-        </w:rPr>
-      </w:pPr>
-      <w:r>
-        <w:rPr>
-          <w:b/>
-          <w:bCs/>
-          <w:color w:val="538135" w:themeColor="accent6" w:themeShade="BF"/>
-        </w:rPr>
-        <w:t>Requirements for Assignment 2</w:t>
-      </w:r>
-    </w:p>
-    <w:p>
-      <w:pPr>
-        <w:pStyle w:val="ListParagraph"/>
-        <w:numPr>
-          <w:ilvl w:val="0"/>
-          <w:numId w:val="12"/>
-        </w:numPr>
-        <w:rPr>
-          <w:color w:val="538135" w:themeColor="accent6" w:themeShade="BF"/>
-        </w:rPr>
-      </w:pPr>
-      <w:r>
-        <w:rPr>
-          <w:color w:val="538135" w:themeColor="accent6" w:themeShade="BF"/>
-        </w:rPr>
-        <w:t>team name</w:t>
-      </w:r>
-    </w:p>
-    <w:p>
-      <w:pPr>
-        <w:pStyle w:val="ListParagraph"/>
-        <w:numPr>
-          <w:ilvl w:val="0"/>
-          <w:numId w:val="12"/>
-        </w:numPr>
-        <w:rPr>
-          <w:color w:val="538135" w:themeColor="accent6" w:themeShade="BF"/>
-        </w:rPr>
-      </w:pPr>
-      <w:r>
-        <w:rPr>
-          <w:color w:val="538135" w:themeColor="accent6" w:themeShade="BF"/>
-        </w:rPr>
-        <w:t>listing of all team members with majors and email addresses</w:t>
-      </w:r>
-    </w:p>
-    <w:p>
-      <w:pPr>
-        <w:pStyle w:val="ListParagraph"/>
-        <w:numPr>
-          <w:ilvl w:val="0"/>
-          <w:numId w:val="12"/>
-        </w:numPr>
-        <w:rPr>
-          <w:color w:val="538135" w:themeColor="accent6" w:themeShade="BF"/>
-        </w:rPr>
-      </w:pPr>
-      <w:r>
-        <w:rPr>
-          <w:color w:val="538135" w:themeColor="accent6" w:themeShade="BF"/>
-        </w:rPr>
-        <w:t>faculty advisor with email address</w:t>
-      </w:r>
-    </w:p>
-    <w:p>
-      <w:pPr>
-        <w:pStyle w:val="ListParagraph"/>
-        <w:numPr>
-          <w:ilvl w:val="0"/>
-          <w:numId w:val="12"/>
-        </w:numPr>
-        <w:rPr>
-          <w:color w:val="538135" w:themeColor="accent6" w:themeShade="BF"/>
-        </w:rPr>
-      </w:pPr>
-      <w:r>
-        <w:rPr>
-          <w:color w:val="538135" w:themeColor="accent6" w:themeShade="BF"/>
-        </w:rPr>
-        <w:t>project topic area</w:t>
-      </w:r>
-    </w:p>
-    <w:p>
-      <w:pPr>
-        <w:rPr>
-          <w:color w:val="538135" w:themeColor="accent6" w:themeShade="BF"/>
-        </w:rPr>
-      </w:pPr>
-      <w:r>
-        <w:rPr>
-          <w:b/>
-          <w:bCs/>
-          <w:color w:val="538135" w:themeColor="accent6" w:themeShade="BF"/>
-        </w:rPr>
-        <w:t>Note</w:t>
-      </w:r>
-      <w:r>
-        <w:rPr>
-          <w:color w:val="538135" w:themeColor="accent6" w:themeShade="BF"/>
-        </w:rPr>
-        <w:t>: Over the course of the term you will add details to your project description, such as, a) a project abstract with problem statement, b) inadequacy of current solutions to problem, c) technical background applicable to problem, d) your project team approach to problem.</w:t>
-      </w:r>
-    </w:p>
-    <w:p/>
-    <w:p>
-      <w:pPr>
-        <w:tabs>
-          <w:tab w:val="num" w:pos="720"/>
-        </w:tabs>
-        <w:spacing w:after="0" w:line="240" w:lineRule="auto"/>
-        <w:textAlignment w:val="baseline"/>
-        <w:rPr>
-          <w:b/>
-          <w:bCs/>
-        </w:rPr>
-      </w:pPr>
-    </w:p>
     <w:p>
       <w:pPr>
         <w:tabs>
@@ -359,14 +235,8 @@
     <w:p>
       <w:pPr>
         <w:pStyle w:val="ListParagraph"/>
-        <w:numPr>
-          <w:ilvl w:val="1"/>
-          <w:numId w:val="11"/>
-        </w:numPr>
-        <w:tabs>
-          <w:tab w:val="num" w:pos="720"/>
-        </w:tabs>
-        <w:spacing w:after="0" w:line="240" w:lineRule="auto"/>
+        <w:spacing w:after="0" w:line="240" w:lineRule="auto"/>
+        <w:ind w:left="1440"/>
         <w:textAlignment w:val="baseline"/>
         <w:rPr>
           <w:i/>
@@ -374,71 +244,22 @@
           <w:lang w:val="fr-FR"/>
         </w:rPr>
       </w:pPr>
-      <w:r>
-        <w:rPr>
-          <w:i/>
-          <w:iCs/>
+    </w:p>
+    <w:p>
+      <w:pPr>
+        <w:spacing w:after="0" w:line="240" w:lineRule="auto"/>
+        <w:textAlignment w:val="baseline"/>
+        <w:rPr>
           <w:lang w:val="fr-FR"/>
         </w:rPr>
-        <w:t xml:space="preserve"> ? </w:t>
-      </w:r>
-      <w:proofErr w:type="spellStart"/>
-      <w:r>
-        <w:rPr>
-          <w:i/>
-          <w:iCs/>
-          <w:lang w:val="fr-FR"/>
-        </w:rPr>
-        <w:t>Any</w:t>
-      </w:r>
-      <w:proofErr w:type="spellEnd"/>
-      <w:r>
-        <w:rPr>
-          <w:i/>
-          <w:iCs/>
-          <w:lang w:val="fr-FR"/>
-        </w:rPr>
-        <w:t xml:space="preserve"> more ?</w:t>
-      </w:r>
-    </w:p>
-    <w:p>
-      <w:pPr>
-        <w:pStyle w:val="ListParagraph"/>
-        <w:spacing w:after="0" w:line="240" w:lineRule="auto"/>
-        <w:ind w:left="1440"/>
-        <w:textAlignment w:val="baseline"/>
-        <w:rPr>
-          <w:i/>
-          <w:iCs/>
-          <w:lang w:val="fr-FR"/>
-        </w:rPr>
-      </w:pPr>
-    </w:p>
-    <w:p>
-      <w:pPr>
-        <w:spacing w:after="0" w:line="240" w:lineRule="auto"/>
-        <w:textAlignment w:val="baseline"/>
-        <w:rPr>
-          <w:lang w:val="fr-FR"/>
-        </w:rPr>
-      </w:pPr>
-      <w:proofErr w:type="spellStart"/>
+      </w:pPr>
       <w:r>
         <w:rPr>
           <w:b/>
           <w:bCs/>
           <w:lang w:val="fr-FR"/>
         </w:rPr>
-        <w:t>Faculty</w:t>
-      </w:r>
-      <w:proofErr w:type="spellEnd"/>
-      <w:r>
-        <w:rPr>
-          <w:b/>
-          <w:bCs/>
-          <w:lang w:val="fr-FR"/>
-        </w:rPr>
-        <w:t xml:space="preserve"> Advisor</w:t>
+        <w:t>Faculty Advisor</w:t>
       </w:r>
     </w:p>
     <w:p>
@@ -535,8 +356,15 @@
           <w:bCs/>
         </w:rPr>
       </w:pPr>
-      <w:r>
-        <w:t>Web Development</w:t>
+      <w:bookmarkStart w:id="0" w:name="_Hlk50193967"/>
+      <w:r>
+        <w:t xml:space="preserve">Web </w:t>
+      </w:r>
+      <w:r>
+        <w:t xml:space="preserve">and App </w:t>
+      </w:r>
+      <w:r>
+        <w:t>Development</w:t>
       </w:r>
     </w:p>
     <w:p>
@@ -572,10 +400,7 @@
         </w:rPr>
       </w:pPr>
       <w:r>
-        <w:t>Service-Oriented Applicat</w:t>
-      </w:r>
-      <w:r>
-        <w:t>ion</w:t>
+        <w:t>End-to-End Development (Full Stack)</w:t>
       </w:r>
     </w:p>
     <w:p>
@@ -587,12 +412,16 @@
         </w:numPr>
         <w:spacing w:after="0" w:line="240" w:lineRule="auto"/>
         <w:textAlignment w:val="baseline"/>
-      </w:pPr>
-      <w:r>
-        <w:t>Giving back to the community</w:t>
-      </w:r>
-      <w:r>
-        <w:t xml:space="preserve"> (?)</w:t>
+        <w:rPr>
+          <w:b/>
+          <w:bCs/>
+        </w:rPr>
+      </w:pPr>
+      <w:r>
+        <w:t>Customer-focused Applicat</w:t>
+      </w:r>
+      <w:r>
+        <w:t>ion</w:t>
       </w:r>
     </w:p>
     <w:p>
@@ -606,62 +435,37 @@
         <w:textAlignment w:val="baseline"/>
       </w:pPr>
       <w:r>
+        <w:t>Giving back to the community</w:t>
+      </w:r>
+    </w:p>
+    <w:bookmarkEnd w:id="0"/>
+    <w:p>
+      <w:pPr>
+        <w:pStyle w:val="ListParagraph"/>
+        <w:tabs>
+          <w:tab w:val="num" w:pos="720"/>
+        </w:tabs>
+        <w:spacing w:after="0" w:line="240" w:lineRule="auto"/>
+        <w:ind w:left="1440"/>
+        <w:textAlignment w:val="baseline"/>
+        <w:rPr>
+          <w:i/>
+          <w:iCs/>
+        </w:rPr>
+      </w:pPr>
+    </w:p>
+    <w:p>
+      <w:pPr>
+        <w:spacing w:after="0" w:line="240" w:lineRule="auto"/>
+        <w:textAlignment w:val="baseline"/>
         <w:rPr>
           <w:b/>
           <w:bCs/>
-          <w:color w:val="FF0000"/>
-        </w:rPr>
-        <w:t>TODO: Refine these?</w:t>
-      </w:r>
-    </w:p>
-    <w:p>
-      <w:pPr>
-        <w:pStyle w:val="ListParagraph"/>
-        <w:tabs>
-          <w:tab w:val="num" w:pos="720"/>
-        </w:tabs>
-        <w:spacing w:after="0" w:line="240" w:lineRule="auto"/>
-        <w:ind w:left="1440"/>
-        <w:textAlignment w:val="baseline"/>
-        <w:rPr>
-          <w:i/>
-          <w:iCs/>
-        </w:rPr>
-      </w:pPr>
-    </w:p>
-    <w:p>
-      <w:pPr>
-        <w:pStyle w:val="ListParagraph"/>
-        <w:tabs>
-          <w:tab w:val="num" w:pos="720"/>
-        </w:tabs>
-        <w:spacing w:after="0" w:line="240" w:lineRule="auto"/>
-        <w:ind w:left="1440"/>
-        <w:textAlignment w:val="baseline"/>
-        <w:rPr>
-          <w:i/>
-          <w:iCs/>
-        </w:rPr>
-      </w:pPr>
-    </w:p>
-    <w:p>
-      <w:pPr>
-        <w:tabs>
-          <w:tab w:val="num" w:pos="720"/>
-        </w:tabs>
-        <w:spacing w:after="0" w:line="240" w:lineRule="auto"/>
-        <w:textAlignment w:val="baseline"/>
-        <w:rPr>
-          <w:i/>
-          <w:iCs/>
-        </w:rPr>
-      </w:pPr>
-    </w:p>
-    <w:p>
-      <w:pPr>
-        <w:tabs>
-          <w:tab w:val="num" w:pos="720"/>
-        </w:tabs>
+        </w:rPr>
+      </w:pPr>
+    </w:p>
+    <w:p>
+      <w:pPr>
         <w:spacing w:after="0" w:line="240" w:lineRule="auto"/>
         <w:textAlignment w:val="baseline"/>
         <w:rPr>
@@ -971,15 +775,7 @@
           <w:rFonts w:ascii="Arial" w:eastAsia="Times New Roman" w:hAnsi="Arial" w:cs="Arial"/>
           <w:color w:val="000000"/>
         </w:rPr>
-        <w:t xml:space="preserve"> they’ve adopted due to the pet being different than what they expected. For example, someone who </w:t>
-      </w:r>
-      <w:r>
-        <w:rPr>
-          <w:rFonts w:ascii="Arial" w:eastAsia="Times New Roman" w:hAnsi="Arial" w:cs="Arial"/>
-          <w:color w:val="000000"/>
-        </w:rPr>
-        <w:lastRenderedPageBreak/>
-        <w:t>wanted a calm dog for their kids returns a newly adopted one that ended up being highly energetic. Our application will tackle this issue by offering crowd-sourced feedbacks on the sheltered animals during interactions. The feedback may come from volunteers who walk the dogs or socialize with the cats, or from visitors who got the chance to interact with an animal they thought they wanted to adopt.</w:t>
+        <w:t xml:space="preserve"> they’ve adopted due to the pet being different than what they expected. For example, someone who wanted a calm dog for their kids returns a newly adopted one that ended up being highly energetic. Our application will tackle this issue by offering crowd-sourced feedbacks on the sheltered animals during interactions. The feedback may come from volunteers who walk the dogs or socialize with the cats, or from visitors who got the chance to interact with an animal they thought they wanted to adopt.</w:t>
       </w:r>
     </w:p>
     <w:p>
@@ -1041,6 +837,7 @@
           <w:szCs w:val="24"/>
           <w:bdr w:val="none" w:sz="0" w:space="0" w:color="auto" w:frame="1"/>
         </w:rPr>
+        <w:lastRenderedPageBreak/>
         <w:drawing>
           <wp:anchor distT="0" distB="0" distL="114300" distR="114300" simplePos="0" relativeHeight="251658240" behindDoc="0" locked="0" layoutInCell="1" allowOverlap="1" wp14:anchorId="5069D2EC" wp14:editId="48F4525D">
             <wp:simplePos x="0" y="0"/>
@@ -1556,7 +1353,6 @@
           <w:rFonts w:ascii="Arial" w:eastAsia="Times New Roman" w:hAnsi="Arial" w:cs="Arial"/>
           <w:color w:val="000000"/>
         </w:rPr>
-        <w:lastRenderedPageBreak/>
         <w:t>Database storage of comments and images of sheltered animals</w:t>
       </w:r>
     </w:p>

</xml_diff>